<commit_message>
Add info about create-react-app
</commit_message>
<xml_diff>
--- a/What I Learned.docx
+++ b/What I Learned.docx
@@ -33,14 +33,6 @@
           <w:color w:val="auto"/>
         </w:rPr>
         <w:instrText xml:space="preserve"> HYPERLINK "https://levelup.gitconnected.com/what-does-create-react-app-actually-do-73c899443d61" </w:instrText>
-      </w:r>
-      <w:r>
-        <w:rPr>
-          <w:rStyle w:val="Hyperlink"/>
-          <w:b/>
-          <w:bCs/>
-          <w:color w:val="auto"/>
-        </w:rPr>
       </w:r>
       <w:r>
         <w:rPr>
@@ -140,6 +132,7 @@
       <w:bookmarkEnd w:id="0"/>
     </w:p>
     <w:sectPr>
+      <w:headerReference w:type="default" r:id="rId7"/>
       <w:pgSz w:w="11906" w:h="16838"/>
       <w:pgMar w:top="1440" w:right="1800" w:bottom="1440" w:left="1800" w:header="708" w:footer="708" w:gutter="0"/>
       <w:cols w:space="708"/>
@@ -149,6 +142,73 @@
     </w:sectPr>
   </w:body>
 </w:document>
+</file>
+
+<file path=word/endnotes.xml><?xml version="1.0" encoding="utf-8"?>
+<w:endnotes xmlns:wpc="http://schemas.microsoft.com/office/word/2010/wordprocessingCanvas" xmlns:cx="http://schemas.microsoft.com/office/drawing/2014/chartex" xmlns:mc="http://schemas.openxmlformats.org/markup-compatibility/2006" xmlns:o="urn:schemas-microsoft-com:office:office" xmlns:r="http://schemas.openxmlformats.org/officeDocument/2006/relationships" xmlns:m="http://schemas.openxmlformats.org/officeDocument/2006/math" xmlns:v="urn:schemas-microsoft-com:vml" xmlns:wp14="http://schemas.microsoft.com/office/word/2010/wordprocessingDrawing" xmlns:wp="http://schemas.openxmlformats.org/drawingml/2006/wordprocessingDrawing" xmlns:w10="urn:schemas-microsoft-com:office:word" xmlns:w="http://schemas.openxmlformats.org/wordprocessingml/2006/main" xmlns:w14="http://schemas.microsoft.com/office/word/2010/wordml" xmlns:w15="http://schemas.microsoft.com/office/word/2012/wordml" xmlns:w16se="http://schemas.microsoft.com/office/word/2015/wordml/symex" xmlns:wpg="http://schemas.microsoft.com/office/word/2010/wordprocessingGroup" xmlns:wpi="http://schemas.microsoft.com/office/word/2010/wordprocessingInk" xmlns:wne="http://schemas.microsoft.com/office/word/2006/wordml" xmlns:wps="http://schemas.microsoft.com/office/word/2010/wordprocessingShape" mc:Ignorable="w14 w15 w16se wp14">
+  <w:endnote w:type="separator" w:id="-1">
+    <w:p>
+      <w:pPr>
+        <w:spacing w:after="0" w:line="240" w:lineRule="auto"/>
+      </w:pPr>
+      <w:r>
+        <w:separator/>
+      </w:r>
+    </w:p>
+  </w:endnote>
+  <w:endnote w:type="continuationSeparator" w:id="0">
+    <w:p>
+      <w:pPr>
+        <w:spacing w:after="0" w:line="240" w:lineRule="auto"/>
+      </w:pPr>
+      <w:r>
+        <w:continuationSeparator/>
+      </w:r>
+    </w:p>
+  </w:endnote>
+</w:endnotes>
+</file>
+
+<file path=word/footnotes.xml><?xml version="1.0" encoding="utf-8"?>
+<w:footnotes xmlns:wpc="http://schemas.microsoft.com/office/word/2010/wordprocessingCanvas" xmlns:cx="http://schemas.microsoft.com/office/drawing/2014/chartex" xmlns:mc="http://schemas.openxmlformats.org/markup-compatibility/2006" xmlns:o="urn:schemas-microsoft-com:office:office" xmlns:r="http://schemas.openxmlformats.org/officeDocument/2006/relationships" xmlns:m="http://schemas.openxmlformats.org/officeDocument/2006/math" xmlns:v="urn:schemas-microsoft-com:vml" xmlns:wp14="http://schemas.microsoft.com/office/word/2010/wordprocessingDrawing" xmlns:wp="http://schemas.openxmlformats.org/drawingml/2006/wordprocessingDrawing" xmlns:w10="urn:schemas-microsoft-com:office:word" xmlns:w="http://schemas.openxmlformats.org/wordprocessingml/2006/main" xmlns:w14="http://schemas.microsoft.com/office/word/2010/wordml" xmlns:w15="http://schemas.microsoft.com/office/word/2012/wordml" xmlns:w16se="http://schemas.microsoft.com/office/word/2015/wordml/symex" xmlns:wpg="http://schemas.microsoft.com/office/word/2010/wordprocessingGroup" xmlns:wpi="http://schemas.microsoft.com/office/word/2010/wordprocessingInk" xmlns:wne="http://schemas.microsoft.com/office/word/2006/wordml" xmlns:wps="http://schemas.microsoft.com/office/word/2010/wordprocessingShape" mc:Ignorable="w14 w15 w16se wp14">
+  <w:footnote w:type="separator" w:id="-1">
+    <w:p>
+      <w:pPr>
+        <w:spacing w:after="0" w:line="240" w:lineRule="auto"/>
+      </w:pPr>
+      <w:r>
+        <w:separator/>
+      </w:r>
+    </w:p>
+  </w:footnote>
+  <w:footnote w:type="continuationSeparator" w:id="0">
+    <w:p>
+      <w:pPr>
+        <w:spacing w:after="0" w:line="240" w:lineRule="auto"/>
+      </w:pPr>
+      <w:r>
+        <w:continuationSeparator/>
+      </w:r>
+    </w:p>
+  </w:footnote>
+</w:footnotes>
+</file>
+
+<file path=word/header1.xml><?xml version="1.0" encoding="utf-8"?>
+<w:hdr xmlns:wpc="http://schemas.microsoft.com/office/word/2010/wordprocessingCanvas" xmlns:cx="http://schemas.microsoft.com/office/drawing/2014/chartex" xmlns:mc="http://schemas.openxmlformats.org/markup-compatibility/2006" xmlns:o="urn:schemas-microsoft-com:office:office" xmlns:r="http://schemas.openxmlformats.org/officeDocument/2006/relationships" xmlns:m="http://schemas.openxmlformats.org/officeDocument/2006/math" xmlns:v="urn:schemas-microsoft-com:vml" xmlns:wp14="http://schemas.microsoft.com/office/word/2010/wordprocessingDrawing" xmlns:wp="http://schemas.openxmlformats.org/drawingml/2006/wordprocessingDrawing" xmlns:w10="urn:schemas-microsoft-com:office:word" xmlns:w="http://schemas.openxmlformats.org/wordprocessingml/2006/main" xmlns:w14="http://schemas.microsoft.com/office/word/2010/wordml" xmlns:w15="http://schemas.microsoft.com/office/word/2012/wordml" xmlns:w16se="http://schemas.microsoft.com/office/word/2015/wordml/symex" xmlns:wpg="http://schemas.microsoft.com/office/word/2010/wordprocessingGroup" xmlns:wpi="http://schemas.microsoft.com/office/word/2010/wordprocessingInk" xmlns:wne="http://schemas.microsoft.com/office/word/2006/wordml" xmlns:wps="http://schemas.microsoft.com/office/word/2010/wordprocessingShape" mc:Ignorable="w14 w15 w16se wp14">
+  <w:p>
+    <w:pPr>
+      <w:pStyle w:val="a5"/>
+      <w:jc w:val="center"/>
+      <w:rPr>
+        <w:rFonts w:hint="cs"/>
+      </w:rPr>
+    </w:pPr>
+    <w:r>
+      <w:t>https://www.bezkoder.com/react-node-express-mongodb-mern-stack/</w:t>
+    </w:r>
+  </w:p>
+</w:hdr>
 </file>
 
 <file path=word/numbering.xml><?xml version="1.0" encoding="utf-8"?>
@@ -1141,6 +1201,50 @@
       <w:szCs w:val="20"/>
     </w:rPr>
   </w:style>
+  <w:style w:type="paragraph" w:styleId="a5">
+    <w:name w:val="header"/>
+    <w:basedOn w:val="a"/>
+    <w:link w:val="a6"/>
+    <w:uiPriority w:val="99"/>
+    <w:unhideWhenUsed/>
+    <w:rsid w:val="00A652ED"/>
+    <w:pPr>
+      <w:tabs>
+        <w:tab w:val="center" w:pos="4153"/>
+        <w:tab w:val="right" w:pos="8306"/>
+      </w:tabs>
+      <w:spacing w:after="0" w:line="240" w:lineRule="auto"/>
+    </w:pPr>
+  </w:style>
+  <w:style w:type="character" w:customStyle="1" w:styleId="a6">
+    <w:name w:val="כותרת עליונה תו"/>
+    <w:basedOn w:val="a0"/>
+    <w:link w:val="a5"/>
+    <w:uiPriority w:val="99"/>
+    <w:rsid w:val="00A652ED"/>
+  </w:style>
+  <w:style w:type="paragraph" w:styleId="a7">
+    <w:name w:val="footer"/>
+    <w:basedOn w:val="a"/>
+    <w:link w:val="a8"/>
+    <w:uiPriority w:val="99"/>
+    <w:unhideWhenUsed/>
+    <w:rsid w:val="00A652ED"/>
+    <w:pPr>
+      <w:tabs>
+        <w:tab w:val="center" w:pos="4153"/>
+        <w:tab w:val="right" w:pos="8306"/>
+      </w:tabs>
+      <w:spacing w:after="0" w:line="240" w:lineRule="auto"/>
+    </w:pPr>
+  </w:style>
+  <w:style w:type="character" w:customStyle="1" w:styleId="a8">
+    <w:name w:val="כותרת תחתונה תו"/>
+    <w:basedOn w:val="a0"/>
+    <w:link w:val="a7"/>
+    <w:uiPriority w:val="99"/>
+    <w:rsid w:val="00A652ED"/>
+  </w:style>
 </w:styles>
 </file>
 

</xml_diff>